<commit_message>
inclusion des tests directement dans main.py
</commit_message>
<xml_diff>
--- a/note introductive.docx
+++ b/note introductive.docx
@@ -8,6 +8,8 @@
         <w:rPr>
           <w:b/>
           <w:bCs/>
+          <w:sz w:val="28"/>
+          <w:szCs w:val="28"/>
           <w:u w:val="single"/>
         </w:rPr>
       </w:pPr>
@@ -15,47 +17,44 @@
         <w:rPr>
           <w:b/>
           <w:bCs/>
+          <w:sz w:val="28"/>
+          <w:szCs w:val="28"/>
           <w:u w:val="single"/>
         </w:rPr>
-        <w:t xml:space="preserve">Note introductive : </w:t>
-      </w:r>
-      <w:r>
-        <w:rPr>
-          <w:b/>
-          <w:bCs/>
-          <w:u w:val="single"/>
-        </w:rPr>
-        <w:t xml:space="preserve">« Prêt à dépenser » - </w:t>
-      </w:r>
-      <w:r>
-        <w:rPr>
-          <w:b/>
-          <w:bCs/>
-          <w:u w:val="single"/>
-        </w:rPr>
-        <w:t>Développement d'une API pour l'évaluation du risque de crédit</w:t>
+        <w:t>Note introductive : « Prêt à dépenser » - Développement d'une API pour l'évaluation du risque de crédit</w:t>
       </w:r>
     </w:p>
     <w:p/>
     <w:p>
-      <w:r>
-        <w:t xml:space="preserve">J'ai le plaisir de vous présenter le projet </w:t>
-      </w:r>
-      <w:r>
-        <w:t xml:space="preserve">de « Prêt à dépenser » </w:t>
-      </w:r>
-      <w:r>
-        <w:t>de développement d'une API destinée à évaluer le risque de crédit d'un client. L'objectif principal de ce projet est de fournir aux équipes chargées de l'accord de crédit un outil automatisé et fiable pour évaluer la solvabilité des clients potentiels.</w:t>
-      </w:r>
-    </w:p>
-    <w:p/>
-    <w:p>
+      <w:pPr>
+        <w:jc w:val="both"/>
+      </w:pPr>
+      <w:r>
+        <w:t>J'ai le plaisir de vous présenter le projet de « Prêt à dépenser » de développement d'une API destinée à évaluer le risque de crédit d'un client. L'objectif principal de ce projet est de fournir aux équipes chargées de l'accord de crédit un outil automatisé et fiable pour évaluer la solvabilité des clients potentiels.</w:t>
+      </w:r>
+    </w:p>
+    <w:p>
+      <w:pPr>
+        <w:jc w:val="both"/>
+      </w:pPr>
+    </w:p>
+    <w:p>
+      <w:pPr>
+        <w:jc w:val="both"/>
+      </w:pPr>
       <w:r>
         <w:t>Afin de mener à bien ce projet, nous avons adopté une approche modulaire en découpant notre solution en deux composants principaux : une API backend et un tableau de bord utilisateur. Cette architecture nous permet de séparer clairement les responsabilités, de garantir la scalabilité de notre solution et de faciliter la maintenance future.</w:t>
       </w:r>
     </w:p>
-    <w:p/>
-    <w:p>
+    <w:p>
+      <w:pPr>
+        <w:jc w:val="both"/>
+      </w:pPr>
+    </w:p>
+    <w:p>
+      <w:pPr>
+        <w:jc w:val="both"/>
+      </w:pPr>
       <w:r>
         <w:t xml:space="preserve">Le dossier "app" contient l'API backend, qui a été développée en utilisant le </w:t>
       </w:r>
@@ -84,8 +83,15 @@
         <w:t xml:space="preserve"> permettant de recevoir des requêtes concernant les informations des clients et de renvoyer une évaluation du risque de crédit correspondante. L'API a été implémentée dans le fichier "api.py" et est prête à être déployée sur un serveur.</w:t>
       </w:r>
     </w:p>
-    <w:p/>
-    <w:p>
+    <w:p>
+      <w:pPr>
+        <w:jc w:val="both"/>
+      </w:pPr>
+    </w:p>
+    <w:p>
+      <w:pPr>
+        <w:jc w:val="both"/>
+      </w:pPr>
       <w:r>
         <w:t>D'autre part, nous avons également développé un tableau de bord utilisateur convivial pour faciliter l'utilisation de notre API. Le dossier "</w:t>
       </w:r>
@@ -114,8 +120,34 @@
         <w:t xml:space="preserve"> pour créer ce tableau de bord interactif, permettant aux utilisateurs d'entrer les informations du client et de visualiser les résultats de l'évaluation du risque de crédit en temps réel.</w:t>
       </w:r>
     </w:p>
-    <w:p/>
-    <w:p>
+    <w:p>
+      <w:pPr>
+        <w:jc w:val="both"/>
+      </w:pPr>
+      <w:r>
+        <w:t xml:space="preserve">La liste des librairies nécessaires au </w:t>
+      </w:r>
+      <w:proofErr w:type="gramStart"/>
+      <w:r>
+        <w:t>fonctionnement  de</w:t>
+      </w:r>
+      <w:proofErr w:type="gramEnd"/>
+      <w:r>
+        <w:t xml:space="preserve"> l’API et du tableau de bord est disponible dans le fichier requirements.txt à la racine du projet sur </w:t>
+      </w:r>
+      <w:proofErr w:type="spellStart"/>
+      <w:r>
+        <w:t>Github</w:t>
+      </w:r>
+      <w:proofErr w:type="spellEnd"/>
+      <w:r>
+        <w:t>.</w:t>
+      </w:r>
+    </w:p>
+    <w:p>
+      <w:pPr>
+        <w:jc w:val="both"/>
+      </w:pPr>
       <w:r>
         <w:t xml:space="preserve">Notre projet est également hébergé sur GitHub, ce qui nous permet de gérer facilement les versions du code source et de faciliter la collaboration entre les membres de l'équipe. De plus, nous avons choisi </w:t>
       </w:r>
@@ -136,16 +168,17 @@
         <w:t xml:space="preserve"> offre une solution simple et évolutive pour déployer nos applications web et les rendre accessibles à nos utilisateurs.</w:t>
       </w:r>
     </w:p>
-    <w:p/>
-    <w:p>
-      <w:r>
-        <w:t xml:space="preserve">En conclusion, ce projet vise à fournir à </w:t>
-      </w:r>
-      <w:r>
-        <w:t>« Prêt à dépenser »</w:t>
-      </w:r>
-      <w:r>
-        <w:t xml:space="preserve"> un outil puissant pour évaluer le risque de crédit des clients potentiels. En utilisant une architecture modulaire, avec une API backend et un tableau de bord utilisateur, nous avons créé une solution flexible, maintenable et conviviale</w:t>
+    <w:p>
+      <w:pPr>
+        <w:jc w:val="both"/>
+      </w:pPr>
+    </w:p>
+    <w:p>
+      <w:pPr>
+        <w:jc w:val="both"/>
+      </w:pPr>
+      <w:r>
+        <w:t>En conclusion, ce projet vise à fournir à « Prêt à dépenser » un outil puissant pour évaluer le risque de crédit des clients potentiels. En utilisant une architecture modulaire, avec une API backend et un tableau de bord utilisateur, nous avons créé une solution flexible, maintenable et conviviale</w:t>
       </w:r>
     </w:p>
     <w:sectPr>

</xml_diff>

<commit_message>
notes et présentation revues
</commit_message>
<xml_diff>
--- a/note introductive.docx
+++ b/note introductive.docx
@@ -35,89 +35,189 @@
     </w:p>
     <w:p>
       <w:pPr>
-        <w:jc w:val="both"/>
-      </w:pPr>
+        <w:jc w:val="center"/>
+      </w:pPr>
+      <w:r>
+        <w:drawing>
+          <wp:inline distT="0" distB="0" distL="0" distR="0" wp14:anchorId="31B556DB" wp14:editId="14D1DC96">
+            <wp:extent cx="2463927" cy="2254366"/>
+            <wp:effectExtent l="0" t="0" r="0" b="0"/>
+            <wp:docPr id="512914286" name="Image 1"/>
+            <wp:cNvGraphicFramePr>
+              <a:graphicFrameLocks xmlns:a="http://schemas.openxmlformats.org/drawingml/2006/main" noChangeAspect="1"/>
+            </wp:cNvGraphicFramePr>
+            <a:graphic xmlns:a="http://schemas.openxmlformats.org/drawingml/2006/main">
+              <a:graphicData uri="http://schemas.openxmlformats.org/drawingml/2006/picture">
+                <pic:pic xmlns:pic="http://schemas.openxmlformats.org/drawingml/2006/picture">
+                  <pic:nvPicPr>
+                    <pic:cNvPr id="512914286" name=""/>
+                    <pic:cNvPicPr/>
+                  </pic:nvPicPr>
+                  <pic:blipFill>
+                    <a:blip r:embed="rId7"/>
+                    <a:stretch>
+                      <a:fillRect/>
+                    </a:stretch>
+                  </pic:blipFill>
+                  <pic:spPr>
+                    <a:xfrm>
+                      <a:off x="0" y="0"/>
+                      <a:ext cx="2463927" cy="2254366"/>
+                    </a:xfrm>
+                    <a:prstGeom prst="rect">
+                      <a:avLst/>
+                    </a:prstGeom>
+                  </pic:spPr>
+                </pic:pic>
+              </a:graphicData>
+            </a:graphic>
+          </wp:inline>
+        </w:drawing>
+      </w:r>
     </w:p>
     <w:p>
       <w:pPr>
         <w:jc w:val="both"/>
       </w:pPr>
       <w:r>
-        <w:t>Afin de mener à bien ce projet, nous avons adopté une approche modulaire en découpant notre solution en deux composants principaux : une API backend et un tableau de bord utilisateur. Cette architecture nous permet de séparer clairement les responsabilités, de garantir la scalabilité de notre solution et de faciliter la maintenance future.</w:t>
+        <w:t xml:space="preserve">Nous avons utilisé le framework Streamlit pour créer </w:t>
+      </w:r>
+      <w:r>
+        <w:t>un</w:t>
+      </w:r>
+      <w:r>
+        <w:t xml:space="preserve"> tableau de bord interactif, permettant aux utilisateurs d'entrer les informations du client et de visualiser les résultats de l'évaluation du risque de crédit en temps réel.</w:t>
+      </w:r>
+      <w:r>
+        <w:t xml:space="preserve"> Le fichier de l’API</w:t>
+      </w:r>
+      <w:r>
+        <w:t xml:space="preserve"> </w:t>
+      </w:r>
+      <w:r>
+        <w:t xml:space="preserve"> est disponible sur « ui/main.py ».</w:t>
       </w:r>
     </w:p>
     <w:p>
       <w:pPr>
         <w:jc w:val="both"/>
       </w:pPr>
+      <w:r>
+        <w:t xml:space="preserve">La liste des librairies nécessaires au fonctionnement  de l’API est disponible dans le fichier </w:t>
+      </w:r>
+      <w:r>
+        <w:t>« </w:t>
+      </w:r>
+      <w:r>
+        <w:t>requirements.txt</w:t>
+      </w:r>
+      <w:r>
+        <w:t> »</w:t>
+      </w:r>
+      <w:r>
+        <w:t xml:space="preserve"> à la racine du projet.</w:t>
+      </w:r>
     </w:p>
     <w:p>
       <w:pPr>
         <w:jc w:val="both"/>
       </w:pPr>
       <w:r>
-        <w:t xml:space="preserve">Le dossier "app" contient l'API backend, qui a été développée en utilisant le </w:t>
-      </w:r>
-      <w:proofErr w:type="spellStart"/>
-      <w:r>
-        <w:t>framework</w:t>
-      </w:r>
-      <w:proofErr w:type="spellEnd"/>
-      <w:r>
-        <w:t xml:space="preserve"> </w:t>
-      </w:r>
-      <w:proofErr w:type="spellStart"/>
-      <w:r>
-        <w:t>FastAPI</w:t>
-      </w:r>
-      <w:proofErr w:type="spellEnd"/>
-      <w:r>
-        <w:t>. Cette API expose une série d'</w:t>
-      </w:r>
-      <w:proofErr w:type="spellStart"/>
-      <w:r>
-        <w:t>endpoints</w:t>
-      </w:r>
-      <w:proofErr w:type="spellEnd"/>
-      <w:r>
-        <w:t xml:space="preserve"> permettant de recevoir des requêtes concernant les informations des clients et de renvoyer une évaluation du risque de crédit correspondante. L'API a été implémentée dans le fichier "api.py" et est prête à être déployée sur un serveur.</w:t>
+        <w:t>Notre projet est également hébergé sur GitHub</w:t>
+      </w:r>
+      <w:r>
+        <w:t xml:space="preserve"> (</w:t>
+      </w:r>
+      <w:hyperlink r:id="rId8" w:history="1">
+        <w:r>
+          <w:rPr>
+            <w:rStyle w:val="Lienhypertexte"/>
+          </w:rPr>
+          <w:t>https://github.com/Antoine1608/OC-DS-P7</w:t>
+        </w:r>
+      </w:hyperlink>
+      <w:r>
+        <w:t>)</w:t>
+      </w:r>
+      <w:r>
+        <w:t xml:space="preserve">, ce qui nous permet de gérer facilement les versions du code source et de faciliter la collaboration entre les membres de l'équipe. </w:t>
       </w:r>
     </w:p>
     <w:p>
       <w:pPr>
         <w:jc w:val="both"/>
       </w:pPr>
+      <w:r>
+        <w:drawing>
+          <wp:inline distT="0" distB="0" distL="0" distR="0" wp14:anchorId="1863E16D" wp14:editId="4ACBE0AC">
+            <wp:extent cx="5731341" cy="2651760"/>
+            <wp:effectExtent l="0" t="0" r="3175" b="0"/>
+            <wp:docPr id="762095781" name="Image 1"/>
+            <wp:cNvGraphicFramePr>
+              <a:graphicFrameLocks xmlns:a="http://schemas.openxmlformats.org/drawingml/2006/main" noChangeAspect="1"/>
+            </wp:cNvGraphicFramePr>
+            <a:graphic xmlns:a="http://schemas.openxmlformats.org/drawingml/2006/main">
+              <a:graphicData uri="http://schemas.openxmlformats.org/drawingml/2006/picture">
+                <pic:pic xmlns:pic="http://schemas.openxmlformats.org/drawingml/2006/picture">
+                  <pic:nvPicPr>
+                    <pic:cNvPr id="762095781" name=""/>
+                    <pic:cNvPicPr/>
+                  </pic:nvPicPr>
+                  <pic:blipFill>
+                    <a:blip r:embed="rId9" cstate="print">
+                      <a:extLst>
+                        <a:ext uri="{28A0092B-C50C-407E-A947-70E740481C1C}">
+                          <a14:useLocalDpi xmlns:a14="http://schemas.microsoft.com/office/drawing/2010/main" val="0"/>
+                        </a:ext>
+                      </a:extLst>
+                    </a:blip>
+                    <a:stretch>
+                      <a:fillRect/>
+                    </a:stretch>
+                  </pic:blipFill>
+                  <pic:spPr>
+                    <a:xfrm>
+                      <a:off x="0" y="0"/>
+                      <a:ext cx="5747170" cy="2659084"/>
+                    </a:xfrm>
+                    <a:prstGeom prst="rect">
+                      <a:avLst/>
+                    </a:prstGeom>
+                  </pic:spPr>
+                </pic:pic>
+              </a:graphicData>
+            </a:graphic>
+          </wp:inline>
+        </w:drawing>
+      </w:r>
     </w:p>
     <w:p>
       <w:pPr>
         <w:jc w:val="both"/>
       </w:pPr>
       <w:r>
-        <w:t>D'autre part, nous avons également développé un tableau de bord utilisateur convivial pour faciliter l'utilisation de notre API. Le dossier "</w:t>
-      </w:r>
-      <w:proofErr w:type="spellStart"/>
-      <w:r>
-        <w:t>ui</w:t>
-      </w:r>
-      <w:proofErr w:type="spellEnd"/>
-      <w:r>
-        <w:t xml:space="preserve">" contient le fichier "main.py", qui est responsable de l'interface utilisateur. Nous avons utilisé le </w:t>
-      </w:r>
-      <w:proofErr w:type="spellStart"/>
-      <w:r>
-        <w:t>framework</w:t>
-      </w:r>
-      <w:proofErr w:type="spellEnd"/>
-      <w:r>
-        <w:t xml:space="preserve"> </w:t>
-      </w:r>
-      <w:proofErr w:type="spellStart"/>
-      <w:r>
-        <w:t>Streamlit</w:t>
-      </w:r>
-      <w:proofErr w:type="spellEnd"/>
-      <w:r>
-        <w:t xml:space="preserve"> pour créer ce tableau de bord interactif, permettant aux utilisateurs d'entrer les informations du client et de visualiser les résultats de l'évaluation du risque de crédit en temps réel.</w:t>
+        <w:lastRenderedPageBreak/>
+        <w:t>De plus, nous avons choisi Heroku comme plateforme de déploiement pour notre AP</w:t>
+      </w:r>
+      <w:r>
+        <w:t>I</w:t>
+      </w:r>
+      <w:r>
+        <w:t xml:space="preserve"> (</w:t>
+      </w:r>
+      <w:hyperlink r:id="rId10" w:history="1">
+        <w:r>
+          <w:rPr>
+            <w:rStyle w:val="Lienhypertexte"/>
+          </w:rPr>
+          <w:t>https://monapp.herokuapp.com/</w:t>
+        </w:r>
+      </w:hyperlink>
+      <w:r>
+        <w:t xml:space="preserve">). </w:t>
+      </w:r>
+      <w:r>
+        <w:t>Heroku offre une solution simple et évolutive pour déployer nos applications web et les rendre accessibles à nos utilisateurs.</w:t>
       </w:r>
     </w:p>
     <w:p>
@@ -125,63 +225,86 @@
         <w:jc w:val="both"/>
       </w:pPr>
       <w:r>
-        <w:t xml:space="preserve">La liste des librairies nécessaires au </w:t>
-      </w:r>
-      <w:proofErr w:type="gramStart"/>
-      <w:r>
-        <w:t>fonctionnement  de</w:t>
-      </w:r>
-      <w:proofErr w:type="gramEnd"/>
-      <w:r>
-        <w:t xml:space="preserve"> l’API et du tableau de bord est disponible dans le fichier requirements.txt à la racine du projet sur </w:t>
-      </w:r>
-      <w:proofErr w:type="spellStart"/>
-      <w:r>
-        <w:t>Github</w:t>
-      </w:r>
-      <w:proofErr w:type="spellEnd"/>
-      <w:r>
-        <w:t>.</w:t>
+        <w:drawing>
+          <wp:inline distT="0" distB="0" distL="0" distR="0" wp14:anchorId="43826FA3" wp14:editId="44C646DD">
+            <wp:extent cx="5760720" cy="2888530"/>
+            <wp:effectExtent l="0" t="0" r="0" b="7620"/>
+            <wp:docPr id="1633291893" name="Image 1633291893">
+              <a:extLst xmlns:a="http://schemas.openxmlformats.org/drawingml/2006/main">
+                <a:ext uri="{FF2B5EF4-FFF2-40B4-BE49-F238E27FC236}">
+                  <a16:creationId xmlns:a16="http://schemas.microsoft.com/office/drawing/2014/main" id="{73B69886-B5FF-A98A-33AA-AAE17ABF86DE}"/>
+                </a:ext>
+              </a:extLst>
+            </wp:docPr>
+            <wp:cNvGraphicFramePr>
+              <a:graphicFrameLocks xmlns:a="http://schemas.openxmlformats.org/drawingml/2006/main" noChangeAspect="1"/>
+            </wp:cNvGraphicFramePr>
+            <a:graphic xmlns:a="http://schemas.openxmlformats.org/drawingml/2006/main">
+              <a:graphicData uri="http://schemas.openxmlformats.org/drawingml/2006/picture">
+                <pic:pic xmlns:pic="http://schemas.openxmlformats.org/drawingml/2006/picture">
+                  <pic:nvPicPr>
+                    <pic:cNvPr id="6" name="Image 5">
+                      <a:extLst>
+                        <a:ext uri="{FF2B5EF4-FFF2-40B4-BE49-F238E27FC236}">
+                          <a16:creationId xmlns:a16="http://schemas.microsoft.com/office/drawing/2014/main" id="{73B69886-B5FF-A98A-33AA-AAE17ABF86DE}"/>
+                        </a:ext>
+                      </a:extLst>
+                    </pic:cNvPr>
+                    <pic:cNvPicPr>
+                      <a:picLocks noChangeAspect="1"/>
+                    </pic:cNvPicPr>
+                  </pic:nvPicPr>
+                  <pic:blipFill>
+                    <a:blip r:embed="rId11"/>
+                    <a:stretch>
+                      <a:fillRect/>
+                    </a:stretch>
+                  </pic:blipFill>
+                  <pic:spPr>
+                    <a:xfrm>
+                      <a:off x="0" y="0"/>
+                      <a:ext cx="5760720" cy="2888530"/>
+                    </a:xfrm>
+                    <a:prstGeom prst="rect">
+                      <a:avLst/>
+                    </a:prstGeom>
+                  </pic:spPr>
+                </pic:pic>
+              </a:graphicData>
+            </a:graphic>
+          </wp:inline>
+        </w:drawing>
       </w:r>
     </w:p>
     <w:p>
       <w:pPr>
-        <w:jc w:val="both"/>
-      </w:pPr>
-      <w:r>
-        <w:t xml:space="preserve">Notre projet est également hébergé sur GitHub, ce qui nous permet de gérer facilement les versions du code source et de faciliter la collaboration entre les membres de l'équipe. De plus, nous avons choisi </w:t>
-      </w:r>
-      <w:proofErr w:type="spellStart"/>
-      <w:r>
-        <w:t>Heroku</w:t>
-      </w:r>
-      <w:proofErr w:type="spellEnd"/>
-      <w:r>
-        <w:t xml:space="preserve"> comme plateforme de déploiement pour notre API et notre tableau de bord. </w:t>
-      </w:r>
-      <w:proofErr w:type="spellStart"/>
-      <w:r>
-        <w:t>Heroku</w:t>
-      </w:r>
-      <w:proofErr w:type="spellEnd"/>
-      <w:r>
-        <w:t xml:space="preserve"> offre une solution simple et évolutive pour déployer nos applications web et les rendre accessibles à nos utilisateurs.</w:t>
-      </w:r>
+        <w:jc w:val="center"/>
+      </w:pPr>
     </w:p>
     <w:p>
       <w:pPr>
         <w:jc w:val="both"/>
       </w:pPr>
-    </w:p>
-    <w:p>
-      <w:pPr>
-        <w:jc w:val="both"/>
-      </w:pPr>
-      <w:r>
-        <w:t>En conclusion, ce projet vise à fournir à « Prêt à dépenser » un outil puissant pour évaluer le risque de crédit des clients potentiels. En utilisant une architecture modulaire, avec une API backend et un tableau de bord utilisateur, nous avons créé une solution flexible, maintenable et conviviale</w:t>
+      <w:r>
+        <w:t xml:space="preserve">En conclusion, ce projet vise à fournir à « Prêt à dépenser » un outil puissant pour évaluer le risque de crédit des clients potentiels. En utilisant </w:t>
+      </w:r>
+      <w:r>
+        <w:t>Github, Streamlit et Heroku</w:t>
+      </w:r>
+      <w:r>
+        <w:t>, nous avons créé une solution flexible, maintenable et conviviale</w:t>
+      </w:r>
+      <w:r>
+        <w:t>.</w:t>
       </w:r>
     </w:p>
     <w:sectPr>
+      <w:headerReference w:type="even" r:id="rId12"/>
+      <w:headerReference w:type="default" r:id="rId13"/>
+      <w:footerReference w:type="even" r:id="rId14"/>
+      <w:footerReference w:type="default" r:id="rId15"/>
+      <w:headerReference w:type="first" r:id="rId16"/>
+      <w:footerReference w:type="first" r:id="rId17"/>
       <w:pgSz w:w="11906" w:h="16838"/>
       <w:pgMar w:top="1417" w:right="1417" w:bottom="1417" w:left="1417" w:header="708" w:footer="708" w:gutter="0"/>
       <w:cols w:space="708"/>
@@ -189,6 +312,148 @@
     </w:sectPr>
   </w:body>
 </w:document>
+</file>
+
+<file path=word/endnotes.xml><?xml version="1.0" encoding="utf-8"?>
+<w:endnotes xmlns:wpc="http://schemas.microsoft.com/office/word/2010/wordprocessingCanvas" xmlns:cx="http://schemas.microsoft.com/office/drawing/2014/chartex" xmlns:cx1="http://schemas.microsoft.com/office/drawing/2015/9/8/chartex" xmlns:cx2="http://schemas.microsoft.com/office/drawing/2015/10/21/chartex" xmlns:cx3="http://schemas.microsoft.com/office/drawing/2016/5/9/chartex" xmlns:cx4="http://schemas.microsoft.com/office/drawing/2016/5/10/chartex" xmlns:cx5="http://schemas.microsoft.com/office/drawing/2016/5/11/chartex" xmlns:cx6="http://schemas.microsoft.com/office/drawing/2016/5/12/chartex" xmlns:cx7="http://schemas.microsoft.com/office/drawing/2016/5/13/chartex" xmlns:cx8="http://schemas.microsoft.com/office/drawing/2016/5/14/chartex" xmlns:mc="http://schemas.openxmlformats.org/markup-compatibility/2006" xmlns:aink="http://schemas.microsoft.com/office/drawing/2016/ink" xmlns:am3d="http://schemas.microsoft.com/office/drawing/2017/model3d" xmlns:o="urn:schemas-microsoft-com:office:office" xmlns:oel="http://schemas.microsoft.com/office/2019/extlst" xmlns:r="http://schemas.openxmlformats.org/officeDocument/2006/relationships" xmlns:m="http://schemas.openxmlformats.org/officeDocument/2006/math" xmlns:v="urn:schemas-microsoft-com:vml" xmlns:wp14="http://schemas.microsoft.com/office/word/2010/wordprocessingDrawing" xmlns:wp="http://schemas.openxmlformats.org/drawingml/2006/wordprocessingDrawing" xmlns:w10="urn:schemas-microsoft-com:office:word" xmlns:w="http://schemas.openxmlformats.org/wordprocessingml/2006/main" xmlns:w14="http://schemas.microsoft.com/office/word/2010/wordml" xmlns:w15="http://schemas.microsoft.com/office/word/2012/wordml" xmlns:w16cex="http://schemas.microsoft.com/office/word/2018/wordml/cex" xmlns:w16cid="http://schemas.microsoft.com/office/word/2016/wordml/cid" xmlns:w16="http://schemas.microsoft.com/office/word/2018/wordml" xmlns:w16du="http://schemas.microsoft.com/office/word/2023/wordml/word16du" xmlns:w16sdtdh="http://schemas.microsoft.com/office/word/2020/wordml/sdtdatahash" xmlns:w16se="http://schemas.microsoft.com/office/word/2015/wordml/symex" xmlns:wpg="http://schemas.microsoft.com/office/word/2010/wordprocessingGroup" xmlns:wpi="http://schemas.microsoft.com/office/word/2010/wordprocessingInk" xmlns:wne="http://schemas.microsoft.com/office/word/2006/wordml" xmlns:wps="http://schemas.microsoft.com/office/word/2010/wordprocessingShape" mc:Ignorable="w14 w15 w16se w16cid w16 w16cex w16sdtdh wp14">
+  <w:endnote w:type="separator" w:id="-1">
+    <w:p>
+      <w:pPr>
+        <w:spacing w:after="0" w:line="240" w:lineRule="auto"/>
+      </w:pPr>
+      <w:r>
+        <w:separator/>
+      </w:r>
+    </w:p>
+  </w:endnote>
+  <w:endnote w:type="continuationSeparator" w:id="0">
+    <w:p>
+      <w:pPr>
+        <w:spacing w:after="0" w:line="240" w:lineRule="auto"/>
+      </w:pPr>
+      <w:r>
+        <w:continuationSeparator/>
+      </w:r>
+    </w:p>
+  </w:endnote>
+</w:endnotes>
+</file>
+
+<file path=word/footer1.xml><?xml version="1.0" encoding="utf-8"?>
+<w:ftr xmlns:wpc="http://schemas.microsoft.com/office/word/2010/wordprocessingCanvas" xmlns:cx="http://schemas.microsoft.com/office/drawing/2014/chartex" xmlns:cx1="http://schemas.microsoft.com/office/drawing/2015/9/8/chartex" xmlns:cx2="http://schemas.microsoft.com/office/drawing/2015/10/21/chartex" xmlns:cx3="http://schemas.microsoft.com/office/drawing/2016/5/9/chartex" xmlns:cx4="http://schemas.microsoft.com/office/drawing/2016/5/10/chartex" xmlns:cx5="http://schemas.microsoft.com/office/drawing/2016/5/11/chartex" xmlns:cx6="http://schemas.microsoft.com/office/drawing/2016/5/12/chartex" xmlns:cx7="http://schemas.microsoft.com/office/drawing/2016/5/13/chartex" xmlns:cx8="http://schemas.microsoft.com/office/drawing/2016/5/14/chartex" xmlns:mc="http://schemas.openxmlformats.org/markup-compatibility/2006" xmlns:aink="http://schemas.microsoft.com/office/drawing/2016/ink" xmlns:am3d="http://schemas.microsoft.com/office/drawing/2017/model3d" xmlns:o="urn:schemas-microsoft-com:office:office" xmlns:oel="http://schemas.microsoft.com/office/2019/extlst" xmlns:r="http://schemas.openxmlformats.org/officeDocument/2006/relationships" xmlns:m="http://schemas.openxmlformats.org/officeDocument/2006/math" xmlns:v="urn:schemas-microsoft-com:vml" xmlns:wp14="http://schemas.microsoft.com/office/word/2010/wordprocessingDrawing" xmlns:wp="http://schemas.openxmlformats.org/drawingml/2006/wordprocessingDrawing" xmlns:w10="urn:schemas-microsoft-com:office:word" xmlns:w="http://schemas.openxmlformats.org/wordprocessingml/2006/main" xmlns:w14="http://schemas.microsoft.com/office/word/2010/wordml" xmlns:w15="http://schemas.microsoft.com/office/word/2012/wordml" xmlns:w16cex="http://schemas.microsoft.com/office/word/2018/wordml/cex" xmlns:w16cid="http://schemas.microsoft.com/office/word/2016/wordml/cid" xmlns:w16="http://schemas.microsoft.com/office/word/2018/wordml" xmlns:w16du="http://schemas.microsoft.com/office/word/2023/wordml/word16du" xmlns:w16sdtdh="http://schemas.microsoft.com/office/word/2020/wordml/sdtdatahash" xmlns:w16se="http://schemas.microsoft.com/office/word/2015/wordml/symex" xmlns:wpg="http://schemas.microsoft.com/office/word/2010/wordprocessingGroup" xmlns:wpi="http://schemas.microsoft.com/office/word/2010/wordprocessingInk" xmlns:wne="http://schemas.microsoft.com/office/word/2006/wordml" xmlns:wps="http://schemas.microsoft.com/office/word/2010/wordprocessingShape" mc:Ignorable="w14 w15 w16se w16cid w16 w16cex w16sdtdh wp14">
+  <w:p>
+    <w:pPr>
+      <w:pStyle w:val="Pieddepage"/>
+    </w:pPr>
+  </w:p>
+</w:ftr>
+</file>
+
+<file path=word/footer2.xml><?xml version="1.0" encoding="utf-8"?>
+<w:ftr xmlns:wpc="http://schemas.microsoft.com/office/word/2010/wordprocessingCanvas" xmlns:cx="http://schemas.microsoft.com/office/drawing/2014/chartex" xmlns:cx1="http://schemas.microsoft.com/office/drawing/2015/9/8/chartex" xmlns:cx2="http://schemas.microsoft.com/office/drawing/2015/10/21/chartex" xmlns:cx3="http://schemas.microsoft.com/office/drawing/2016/5/9/chartex" xmlns:cx4="http://schemas.microsoft.com/office/drawing/2016/5/10/chartex" xmlns:cx5="http://schemas.microsoft.com/office/drawing/2016/5/11/chartex" xmlns:cx6="http://schemas.microsoft.com/office/drawing/2016/5/12/chartex" xmlns:cx7="http://schemas.microsoft.com/office/drawing/2016/5/13/chartex" xmlns:cx8="http://schemas.microsoft.com/office/drawing/2016/5/14/chartex" xmlns:mc="http://schemas.openxmlformats.org/markup-compatibility/2006" xmlns:aink="http://schemas.microsoft.com/office/drawing/2016/ink" xmlns:am3d="http://schemas.microsoft.com/office/drawing/2017/model3d" xmlns:o="urn:schemas-microsoft-com:office:office" xmlns:oel="http://schemas.microsoft.com/office/2019/extlst" xmlns:r="http://schemas.openxmlformats.org/officeDocument/2006/relationships" xmlns:m="http://schemas.openxmlformats.org/officeDocument/2006/math" xmlns:v="urn:schemas-microsoft-com:vml" xmlns:wp14="http://schemas.microsoft.com/office/word/2010/wordprocessingDrawing" xmlns:wp="http://schemas.openxmlformats.org/drawingml/2006/wordprocessingDrawing" xmlns:w10="urn:schemas-microsoft-com:office:word" xmlns:w="http://schemas.openxmlformats.org/wordprocessingml/2006/main" xmlns:w14="http://schemas.microsoft.com/office/word/2010/wordml" xmlns:w15="http://schemas.microsoft.com/office/word/2012/wordml" xmlns:w16cex="http://schemas.microsoft.com/office/word/2018/wordml/cex" xmlns:w16cid="http://schemas.microsoft.com/office/word/2016/wordml/cid" xmlns:w16="http://schemas.microsoft.com/office/word/2018/wordml" xmlns:w16du="http://schemas.microsoft.com/office/word/2023/wordml/word16du" xmlns:w16sdtdh="http://schemas.microsoft.com/office/word/2020/wordml/sdtdatahash" xmlns:w16se="http://schemas.microsoft.com/office/word/2015/wordml/symex" xmlns:wpg="http://schemas.microsoft.com/office/word/2010/wordprocessingGroup" xmlns:wpi="http://schemas.microsoft.com/office/word/2010/wordprocessingInk" xmlns:wne="http://schemas.microsoft.com/office/word/2006/wordml" xmlns:wps="http://schemas.microsoft.com/office/word/2010/wordprocessingShape" mc:Ignorable="w14 w15 w16se w16cid w16 w16cex w16sdtdh wp14">
+  <w:sdt>
+    <w:sdtPr>
+      <w:id w:val="-894038970"/>
+      <w:docPartObj>
+        <w:docPartGallery w:val="Page Numbers (Bottom of Page)"/>
+        <w:docPartUnique/>
+      </w:docPartObj>
+    </w:sdtPr>
+    <w:sdtContent>
+      <w:p>
+        <w:pPr>
+          <w:pStyle w:val="Pieddepage"/>
+          <w:jc w:val="right"/>
+        </w:pPr>
+        <w:r>
+          <w:fldChar w:fldCharType="begin"/>
+        </w:r>
+        <w:r>
+          <w:instrText>PAGE   \* MERGEFORMAT</w:instrText>
+        </w:r>
+        <w:r>
+          <w:fldChar w:fldCharType="separate"/>
+        </w:r>
+        <w:r>
+          <w:t>2</w:t>
+        </w:r>
+        <w:r>
+          <w:fldChar w:fldCharType="end"/>
+        </w:r>
+      </w:p>
+    </w:sdtContent>
+  </w:sdt>
+  <w:p>
+    <w:pPr>
+      <w:pStyle w:val="Pieddepage"/>
+    </w:pPr>
+  </w:p>
+</w:ftr>
+</file>
+
+<file path=word/footer3.xml><?xml version="1.0" encoding="utf-8"?>
+<w:ftr xmlns:wpc="http://schemas.microsoft.com/office/word/2010/wordprocessingCanvas" xmlns:cx="http://schemas.microsoft.com/office/drawing/2014/chartex" xmlns:cx1="http://schemas.microsoft.com/office/drawing/2015/9/8/chartex" xmlns:cx2="http://schemas.microsoft.com/office/drawing/2015/10/21/chartex" xmlns:cx3="http://schemas.microsoft.com/office/drawing/2016/5/9/chartex" xmlns:cx4="http://schemas.microsoft.com/office/drawing/2016/5/10/chartex" xmlns:cx5="http://schemas.microsoft.com/office/drawing/2016/5/11/chartex" xmlns:cx6="http://schemas.microsoft.com/office/drawing/2016/5/12/chartex" xmlns:cx7="http://schemas.microsoft.com/office/drawing/2016/5/13/chartex" xmlns:cx8="http://schemas.microsoft.com/office/drawing/2016/5/14/chartex" xmlns:mc="http://schemas.openxmlformats.org/markup-compatibility/2006" xmlns:aink="http://schemas.microsoft.com/office/drawing/2016/ink" xmlns:am3d="http://schemas.microsoft.com/office/drawing/2017/model3d" xmlns:o="urn:schemas-microsoft-com:office:office" xmlns:oel="http://schemas.microsoft.com/office/2019/extlst" xmlns:r="http://schemas.openxmlformats.org/officeDocument/2006/relationships" xmlns:m="http://schemas.openxmlformats.org/officeDocument/2006/math" xmlns:v="urn:schemas-microsoft-com:vml" xmlns:wp14="http://schemas.microsoft.com/office/word/2010/wordprocessingDrawing" xmlns:wp="http://schemas.openxmlformats.org/drawingml/2006/wordprocessingDrawing" xmlns:w10="urn:schemas-microsoft-com:office:word" xmlns:w="http://schemas.openxmlformats.org/wordprocessingml/2006/main" xmlns:w14="http://schemas.microsoft.com/office/word/2010/wordml" xmlns:w15="http://schemas.microsoft.com/office/word/2012/wordml" xmlns:w16cex="http://schemas.microsoft.com/office/word/2018/wordml/cex" xmlns:w16cid="http://schemas.microsoft.com/office/word/2016/wordml/cid" xmlns:w16="http://schemas.microsoft.com/office/word/2018/wordml" xmlns:w16du="http://schemas.microsoft.com/office/word/2023/wordml/word16du" xmlns:w16sdtdh="http://schemas.microsoft.com/office/word/2020/wordml/sdtdatahash" xmlns:w16se="http://schemas.microsoft.com/office/word/2015/wordml/symex" xmlns:wpg="http://schemas.microsoft.com/office/word/2010/wordprocessingGroup" xmlns:wpi="http://schemas.microsoft.com/office/word/2010/wordprocessingInk" xmlns:wne="http://schemas.microsoft.com/office/word/2006/wordml" xmlns:wps="http://schemas.microsoft.com/office/word/2010/wordprocessingShape" mc:Ignorable="w14 w15 w16se w16cid w16 w16cex w16sdtdh wp14">
+  <w:p>
+    <w:pPr>
+      <w:pStyle w:val="Pieddepage"/>
+    </w:pPr>
+  </w:p>
+</w:ftr>
+</file>
+
+<file path=word/footnotes.xml><?xml version="1.0" encoding="utf-8"?>
+<w:footnotes xmlns:wpc="http://schemas.microsoft.com/office/word/2010/wordprocessingCanvas" xmlns:cx="http://schemas.microsoft.com/office/drawing/2014/chartex" xmlns:cx1="http://schemas.microsoft.com/office/drawing/2015/9/8/chartex" xmlns:cx2="http://schemas.microsoft.com/office/drawing/2015/10/21/chartex" xmlns:cx3="http://schemas.microsoft.com/office/drawing/2016/5/9/chartex" xmlns:cx4="http://schemas.microsoft.com/office/drawing/2016/5/10/chartex" xmlns:cx5="http://schemas.microsoft.com/office/drawing/2016/5/11/chartex" xmlns:cx6="http://schemas.microsoft.com/office/drawing/2016/5/12/chartex" xmlns:cx7="http://schemas.microsoft.com/office/drawing/2016/5/13/chartex" xmlns:cx8="http://schemas.microsoft.com/office/drawing/2016/5/14/chartex" xmlns:mc="http://schemas.openxmlformats.org/markup-compatibility/2006" xmlns:aink="http://schemas.microsoft.com/office/drawing/2016/ink" xmlns:am3d="http://schemas.microsoft.com/office/drawing/2017/model3d" xmlns:o="urn:schemas-microsoft-com:office:office" xmlns:oel="http://schemas.microsoft.com/office/2019/extlst" xmlns:r="http://schemas.openxmlformats.org/officeDocument/2006/relationships" xmlns:m="http://schemas.openxmlformats.org/officeDocument/2006/math" xmlns:v="urn:schemas-microsoft-com:vml" xmlns:wp14="http://schemas.microsoft.com/office/word/2010/wordprocessingDrawing" xmlns:wp="http://schemas.openxmlformats.org/drawingml/2006/wordprocessingDrawing" xmlns:w10="urn:schemas-microsoft-com:office:word" xmlns:w="http://schemas.openxmlformats.org/wordprocessingml/2006/main" xmlns:w14="http://schemas.microsoft.com/office/word/2010/wordml" xmlns:w15="http://schemas.microsoft.com/office/word/2012/wordml" xmlns:w16cex="http://schemas.microsoft.com/office/word/2018/wordml/cex" xmlns:w16cid="http://schemas.microsoft.com/office/word/2016/wordml/cid" xmlns:w16="http://schemas.microsoft.com/office/word/2018/wordml" xmlns:w16du="http://schemas.microsoft.com/office/word/2023/wordml/word16du" xmlns:w16sdtdh="http://schemas.microsoft.com/office/word/2020/wordml/sdtdatahash" xmlns:w16se="http://schemas.microsoft.com/office/word/2015/wordml/symex" xmlns:wpg="http://schemas.microsoft.com/office/word/2010/wordprocessingGroup" xmlns:wpi="http://schemas.microsoft.com/office/word/2010/wordprocessingInk" xmlns:wne="http://schemas.microsoft.com/office/word/2006/wordml" xmlns:wps="http://schemas.microsoft.com/office/word/2010/wordprocessingShape" mc:Ignorable="w14 w15 w16se w16cid w16 w16cex w16sdtdh wp14">
+  <w:footnote w:type="separator" w:id="-1">
+    <w:p>
+      <w:pPr>
+        <w:spacing w:after="0" w:line="240" w:lineRule="auto"/>
+      </w:pPr>
+      <w:r>
+        <w:separator/>
+      </w:r>
+    </w:p>
+  </w:footnote>
+  <w:footnote w:type="continuationSeparator" w:id="0">
+    <w:p>
+      <w:pPr>
+        <w:spacing w:after="0" w:line="240" w:lineRule="auto"/>
+      </w:pPr>
+      <w:r>
+        <w:continuationSeparator/>
+      </w:r>
+    </w:p>
+  </w:footnote>
+</w:footnotes>
+</file>
+
+<file path=word/header1.xml><?xml version="1.0" encoding="utf-8"?>
+<w:hdr xmlns:wpc="http://schemas.microsoft.com/office/word/2010/wordprocessingCanvas" xmlns:cx="http://schemas.microsoft.com/office/drawing/2014/chartex" xmlns:cx1="http://schemas.microsoft.com/office/drawing/2015/9/8/chartex" xmlns:cx2="http://schemas.microsoft.com/office/drawing/2015/10/21/chartex" xmlns:cx3="http://schemas.microsoft.com/office/drawing/2016/5/9/chartex" xmlns:cx4="http://schemas.microsoft.com/office/drawing/2016/5/10/chartex" xmlns:cx5="http://schemas.microsoft.com/office/drawing/2016/5/11/chartex" xmlns:cx6="http://schemas.microsoft.com/office/drawing/2016/5/12/chartex" xmlns:cx7="http://schemas.microsoft.com/office/drawing/2016/5/13/chartex" xmlns:cx8="http://schemas.microsoft.com/office/drawing/2016/5/14/chartex" xmlns:mc="http://schemas.openxmlformats.org/markup-compatibility/2006" xmlns:aink="http://schemas.microsoft.com/office/drawing/2016/ink" xmlns:am3d="http://schemas.microsoft.com/office/drawing/2017/model3d" xmlns:o="urn:schemas-microsoft-com:office:office" xmlns:oel="http://schemas.microsoft.com/office/2019/extlst" xmlns:r="http://schemas.openxmlformats.org/officeDocument/2006/relationships" xmlns:m="http://schemas.openxmlformats.org/officeDocument/2006/math" xmlns:v="urn:schemas-microsoft-com:vml" xmlns:wp14="http://schemas.microsoft.com/office/word/2010/wordprocessingDrawing" xmlns:wp="http://schemas.openxmlformats.org/drawingml/2006/wordprocessingDrawing" xmlns:w10="urn:schemas-microsoft-com:office:word" xmlns:w="http://schemas.openxmlformats.org/wordprocessingml/2006/main" xmlns:w14="http://schemas.microsoft.com/office/word/2010/wordml" xmlns:w15="http://schemas.microsoft.com/office/word/2012/wordml" xmlns:w16cex="http://schemas.microsoft.com/office/word/2018/wordml/cex" xmlns:w16cid="http://schemas.microsoft.com/office/word/2016/wordml/cid" xmlns:w16="http://schemas.microsoft.com/office/word/2018/wordml" xmlns:w16du="http://schemas.microsoft.com/office/word/2023/wordml/word16du" xmlns:w16sdtdh="http://schemas.microsoft.com/office/word/2020/wordml/sdtdatahash" xmlns:w16se="http://schemas.microsoft.com/office/word/2015/wordml/symex" xmlns:wpg="http://schemas.microsoft.com/office/word/2010/wordprocessingGroup" xmlns:wpi="http://schemas.microsoft.com/office/word/2010/wordprocessingInk" xmlns:wne="http://schemas.microsoft.com/office/word/2006/wordml" xmlns:wps="http://schemas.microsoft.com/office/word/2010/wordprocessingShape" mc:Ignorable="w14 w15 w16se w16cid w16 w16cex w16sdtdh wp14">
+  <w:p>
+    <w:pPr>
+      <w:pStyle w:val="En-tte"/>
+    </w:pPr>
+  </w:p>
+</w:hdr>
+</file>
+
+<file path=word/header2.xml><?xml version="1.0" encoding="utf-8"?>
+<w:hdr xmlns:wpc="http://schemas.microsoft.com/office/word/2010/wordprocessingCanvas" xmlns:cx="http://schemas.microsoft.com/office/drawing/2014/chartex" xmlns:cx1="http://schemas.microsoft.com/office/drawing/2015/9/8/chartex" xmlns:cx2="http://schemas.microsoft.com/office/drawing/2015/10/21/chartex" xmlns:cx3="http://schemas.microsoft.com/office/drawing/2016/5/9/chartex" xmlns:cx4="http://schemas.microsoft.com/office/drawing/2016/5/10/chartex" xmlns:cx5="http://schemas.microsoft.com/office/drawing/2016/5/11/chartex" xmlns:cx6="http://schemas.microsoft.com/office/drawing/2016/5/12/chartex" xmlns:cx7="http://schemas.microsoft.com/office/drawing/2016/5/13/chartex" xmlns:cx8="http://schemas.microsoft.com/office/drawing/2016/5/14/chartex" xmlns:mc="http://schemas.openxmlformats.org/markup-compatibility/2006" xmlns:aink="http://schemas.microsoft.com/office/drawing/2016/ink" xmlns:am3d="http://schemas.microsoft.com/office/drawing/2017/model3d" xmlns:o="urn:schemas-microsoft-com:office:office" xmlns:oel="http://schemas.microsoft.com/office/2019/extlst" xmlns:r="http://schemas.openxmlformats.org/officeDocument/2006/relationships" xmlns:m="http://schemas.openxmlformats.org/officeDocument/2006/math" xmlns:v="urn:schemas-microsoft-com:vml" xmlns:wp14="http://schemas.microsoft.com/office/word/2010/wordprocessingDrawing" xmlns:wp="http://schemas.openxmlformats.org/drawingml/2006/wordprocessingDrawing" xmlns:w10="urn:schemas-microsoft-com:office:word" xmlns:w="http://schemas.openxmlformats.org/wordprocessingml/2006/main" xmlns:w14="http://schemas.microsoft.com/office/word/2010/wordml" xmlns:w15="http://schemas.microsoft.com/office/word/2012/wordml" xmlns:w16cex="http://schemas.microsoft.com/office/word/2018/wordml/cex" xmlns:w16cid="http://schemas.microsoft.com/office/word/2016/wordml/cid" xmlns:w16="http://schemas.microsoft.com/office/word/2018/wordml" xmlns:w16du="http://schemas.microsoft.com/office/word/2023/wordml/word16du" xmlns:w16sdtdh="http://schemas.microsoft.com/office/word/2020/wordml/sdtdatahash" xmlns:w16se="http://schemas.microsoft.com/office/word/2015/wordml/symex" xmlns:wpg="http://schemas.microsoft.com/office/word/2010/wordprocessingGroup" xmlns:wpi="http://schemas.microsoft.com/office/word/2010/wordprocessingInk" xmlns:wne="http://schemas.microsoft.com/office/word/2006/wordml" xmlns:wps="http://schemas.microsoft.com/office/word/2010/wordprocessingShape" mc:Ignorable="w14 w15 w16se w16cid w16 w16cex w16sdtdh wp14">
+  <w:p>
+    <w:pPr>
+      <w:pStyle w:val="En-tte"/>
+    </w:pPr>
+  </w:p>
+</w:hdr>
+</file>
+
+<file path=word/header3.xml><?xml version="1.0" encoding="utf-8"?>
+<w:hdr xmlns:wpc="http://schemas.microsoft.com/office/word/2010/wordprocessingCanvas" xmlns:cx="http://schemas.microsoft.com/office/drawing/2014/chartex" xmlns:cx1="http://schemas.microsoft.com/office/drawing/2015/9/8/chartex" xmlns:cx2="http://schemas.microsoft.com/office/drawing/2015/10/21/chartex" xmlns:cx3="http://schemas.microsoft.com/office/drawing/2016/5/9/chartex" xmlns:cx4="http://schemas.microsoft.com/office/drawing/2016/5/10/chartex" xmlns:cx5="http://schemas.microsoft.com/office/drawing/2016/5/11/chartex" xmlns:cx6="http://schemas.microsoft.com/office/drawing/2016/5/12/chartex" xmlns:cx7="http://schemas.microsoft.com/office/drawing/2016/5/13/chartex" xmlns:cx8="http://schemas.microsoft.com/office/drawing/2016/5/14/chartex" xmlns:mc="http://schemas.openxmlformats.org/markup-compatibility/2006" xmlns:aink="http://schemas.microsoft.com/office/drawing/2016/ink" xmlns:am3d="http://schemas.microsoft.com/office/drawing/2017/model3d" xmlns:o="urn:schemas-microsoft-com:office:office" xmlns:oel="http://schemas.microsoft.com/office/2019/extlst" xmlns:r="http://schemas.openxmlformats.org/officeDocument/2006/relationships" xmlns:m="http://schemas.openxmlformats.org/officeDocument/2006/math" xmlns:v="urn:schemas-microsoft-com:vml" xmlns:wp14="http://schemas.microsoft.com/office/word/2010/wordprocessingDrawing" xmlns:wp="http://schemas.openxmlformats.org/drawingml/2006/wordprocessingDrawing" xmlns:w10="urn:schemas-microsoft-com:office:word" xmlns:w="http://schemas.openxmlformats.org/wordprocessingml/2006/main" xmlns:w14="http://schemas.microsoft.com/office/word/2010/wordml" xmlns:w15="http://schemas.microsoft.com/office/word/2012/wordml" xmlns:w16cex="http://schemas.microsoft.com/office/word/2018/wordml/cex" xmlns:w16cid="http://schemas.microsoft.com/office/word/2016/wordml/cid" xmlns:w16="http://schemas.microsoft.com/office/word/2018/wordml" xmlns:w16du="http://schemas.microsoft.com/office/word/2023/wordml/word16du" xmlns:w16sdtdh="http://schemas.microsoft.com/office/word/2020/wordml/sdtdatahash" xmlns:w16se="http://schemas.microsoft.com/office/word/2015/wordml/symex" xmlns:wpg="http://schemas.microsoft.com/office/word/2010/wordprocessingGroup" xmlns:wpi="http://schemas.microsoft.com/office/word/2010/wordprocessingInk" xmlns:wne="http://schemas.microsoft.com/office/word/2006/wordml" xmlns:wps="http://schemas.microsoft.com/office/word/2010/wordprocessingShape" mc:Ignorable="w14 w15 w16se w16cid w16 w16cex w16sdtdh wp14">
+  <w:p>
+    <w:pPr>
+      <w:pStyle w:val="En-tte"/>
+    </w:pPr>
+  </w:p>
+</w:hdr>
 </file>
 
 <file path=word/numbering.xml><?xml version="1.0" encoding="utf-8"?>
@@ -750,7 +1015,6 @@
   <w:style w:type="character" w:default="1" w:styleId="Policepardfaut">
     <w:name w:val="Default Paragraph Font"/>
     <w:uiPriority w:val="1"/>
-    <w:semiHidden/>
     <w:unhideWhenUsed/>
   </w:style>
   <w:style w:type="table" w:default="1" w:styleId="TableauNormal">
@@ -773,6 +1037,73 @@
     <w:uiPriority w:val="99"/>
     <w:semiHidden/>
     <w:unhideWhenUsed/>
+  </w:style>
+  <w:style w:type="character" w:styleId="Lienhypertexte">
+    <w:name w:val="Hyperlink"/>
+    <w:basedOn w:val="Policepardfaut"/>
+    <w:uiPriority w:val="99"/>
+    <w:unhideWhenUsed/>
+    <w:rsid w:val="00800564"/>
+    <w:rPr>
+      <w:color w:val="0563C1" w:themeColor="hyperlink"/>
+      <w:u w:val="single"/>
+    </w:rPr>
+  </w:style>
+  <w:style w:type="character" w:styleId="Mentionnonrsolue">
+    <w:name w:val="Unresolved Mention"/>
+    <w:basedOn w:val="Policepardfaut"/>
+    <w:uiPriority w:val="99"/>
+    <w:semiHidden/>
+    <w:unhideWhenUsed/>
+    <w:rsid w:val="00800564"/>
+    <w:rPr>
+      <w:color w:val="605E5C"/>
+      <w:shd w:val="clear" w:color="auto" w:fill="E1DFDD"/>
+    </w:rPr>
+  </w:style>
+  <w:style w:type="paragraph" w:styleId="En-tte">
+    <w:name w:val="header"/>
+    <w:basedOn w:val="Normal"/>
+    <w:link w:val="En-tteCar"/>
+    <w:uiPriority w:val="99"/>
+    <w:unhideWhenUsed/>
+    <w:rsid w:val="0019269D"/>
+    <w:pPr>
+      <w:tabs>
+        <w:tab w:val="center" w:pos="4536"/>
+        <w:tab w:val="right" w:pos="9072"/>
+      </w:tabs>
+      <w:spacing w:after="0" w:line="240" w:lineRule="auto"/>
+    </w:pPr>
+  </w:style>
+  <w:style w:type="character" w:customStyle="1" w:styleId="En-tteCar">
+    <w:name w:val="En-tête Car"/>
+    <w:basedOn w:val="Policepardfaut"/>
+    <w:link w:val="En-tte"/>
+    <w:uiPriority w:val="99"/>
+    <w:rsid w:val="0019269D"/>
+  </w:style>
+  <w:style w:type="paragraph" w:styleId="Pieddepage">
+    <w:name w:val="footer"/>
+    <w:basedOn w:val="Normal"/>
+    <w:link w:val="PieddepageCar"/>
+    <w:uiPriority w:val="99"/>
+    <w:unhideWhenUsed/>
+    <w:rsid w:val="0019269D"/>
+    <w:pPr>
+      <w:tabs>
+        <w:tab w:val="center" w:pos="4536"/>
+        <w:tab w:val="right" w:pos="9072"/>
+      </w:tabs>
+      <w:spacing w:after="0" w:line="240" w:lineRule="auto"/>
+    </w:pPr>
+  </w:style>
+  <w:style w:type="character" w:customStyle="1" w:styleId="PieddepageCar">
+    <w:name w:val="Pied de page Car"/>
+    <w:basedOn w:val="Policepardfaut"/>
+    <w:link w:val="Pieddepage"/>
+    <w:uiPriority w:val="99"/>
+    <w:rsid w:val="0019269D"/>
   </w:style>
 </w:styles>
 </file>

</xml_diff>